<commit_message>
clean up v. 1.8.5
git-svn-id: svn://localhost/Transferprojekt@167 d8cf526a-ed47-ab48-8470-8a9acf7b5d78
</commit_message>
<xml_diff>
--- a/csv2siard/Anwendungshandbuch_v1.8.docx
+++ b/csv2siard/Anwendungshandbuch_v1.8.docx
@@ -104,6 +104,20 @@
           <w:szCs w:val="32"/>
         </w:rPr>
         <w:t>8</w:t>
+      </w:r>
+      <w:r>
+        <w:rPr>
+          <w:sz w:val="32"/>
+          <w:szCs w:val="32"/>
+        </w:rPr>
+        <w:t>.</w:t>
+      </w:r>
+      <w:r>
+        <w:rPr>
+          <w:sz w:val="24"/>
+          <w:szCs w:val="24"/>
+        </w:rPr>
+        <w:t>5</w:t>
       </w:r>
       <w:r>
         <w:rPr>
@@ -18298,7 +18312,7 @@
         <w:rPr>
           <w:noProof/>
         </w:rPr>
-        <w:t>30.10.2012</w:t>
+        <w:t>01.11.2012</w:t>
       </w:r>
     </w:fldSimple>
     <w:r>
@@ -18310,7 +18324,7 @@
         <w:rPr>
           <w:noProof/>
         </w:rPr>
-        <w:t>5</w:t>
+        <w:t>17</w:t>
       </w:r>
     </w:fldSimple>
     <w:r>
@@ -18356,7 +18370,7 @@
         <w:rPr>
           <w:noProof/>
         </w:rPr>
-        <w:t>30.10.2012</w:t>
+        <w:t>01.11.2012</w:t>
       </w:r>
     </w:fldSimple>
     <w:r>
@@ -23154,7 +23168,7 @@
 </file>
 
 <file path=customXml/itemProps1.xml><?xml version="1.0" encoding="utf-8"?>
-<ds:datastoreItem xmlns:ds="http://schemas.openxmlformats.org/officeDocument/2006/customXml" ds:itemID="{7AAE2E44-9A75-4A0A-BEB9-1AEB248F6406}">
+<ds:datastoreItem xmlns:ds="http://schemas.openxmlformats.org/officeDocument/2006/customXml" ds:itemID="{1628DD6D-6C9F-4570-BA52-2B87D268E51E}">
   <ds:schemaRefs>
     <ds:schemaRef ds:uri="http://schemas.openxmlformats.org/officeDocument/2006/bibliography"/>
   </ds:schemaRefs>

</xml_diff>

<commit_message>
Handbuch zu Version 1.8.6 angepasst
git-svn-id: svn://localhost/Transferprojekt@176 d8cf526a-ed47-ab48-8470-8a9acf7b5d78
</commit_message>
<xml_diff>
--- a/csv2siard/Anwendungshandbuch_v1.8.docx
+++ b/csv2siard/Anwendungshandbuch_v1.8.docx
@@ -117,7 +117,7 @@
           <w:sz w:val="24"/>
           <w:szCs w:val="24"/>
         </w:rPr>
-        <w:t>5</w:t>
+        <w:t>6</w:t>
       </w:r>
       <w:r>
         <w:rPr>
@@ -177,7 +177,7 @@
       <w:r>
         <w:fldChar w:fldCharType="separate"/>
       </w:r>
-      <w:hyperlink w:anchor="_Toc322955300" w:history="1">
+      <w:hyperlink w:anchor="_Toc343787082" w:history="1">
         <w:r>
           <w:rPr>
             <w:rStyle w:val="Hyperlink"/>
@@ -220,7 +220,7 @@
             <w:noProof/>
             <w:webHidden/>
           </w:rPr>
-          <w:instrText xml:space="preserve"> PAGEREF _Toc322955300 \h </w:instrText>
+          <w:instrText xml:space="preserve"> PAGEREF _Toc343787082 \h </w:instrText>
         </w:r>
         <w:r>
           <w:rPr>
@@ -261,7 +261,7 @@
           <w:lang w:eastAsia="de-CH"/>
         </w:rPr>
       </w:pPr>
-      <w:hyperlink w:anchor="_Toc322955301" w:history="1">
+      <w:hyperlink w:anchor="_Toc343787083" w:history="1">
         <w:r>
           <w:rPr>
             <w:rStyle w:val="Hyperlink"/>
@@ -304,7 +304,7 @@
             <w:noProof/>
             <w:webHidden/>
           </w:rPr>
-          <w:instrText xml:space="preserve"> PAGEREF _Toc322955301 \h </w:instrText>
+          <w:instrText xml:space="preserve"> PAGEREF _Toc343787083 \h </w:instrText>
         </w:r>
         <w:r>
           <w:rPr>
@@ -345,7 +345,7 @@
           <w:lang w:eastAsia="de-CH"/>
         </w:rPr>
       </w:pPr>
-      <w:hyperlink w:anchor="_Toc322955302" w:history="1">
+      <w:hyperlink w:anchor="_Toc343787084" w:history="1">
         <w:r>
           <w:rPr>
             <w:rStyle w:val="Hyperlink"/>
@@ -388,7 +388,7 @@
             <w:noProof/>
             <w:webHidden/>
           </w:rPr>
-          <w:instrText xml:space="preserve"> PAGEREF _Toc322955302 \h </w:instrText>
+          <w:instrText xml:space="preserve"> PAGEREF _Toc343787084 \h </w:instrText>
         </w:r>
         <w:r>
           <w:rPr>
@@ -429,7 +429,7 @@
           <w:lang w:eastAsia="de-CH"/>
         </w:rPr>
       </w:pPr>
-      <w:hyperlink w:anchor="_Toc322955303" w:history="1">
+      <w:hyperlink w:anchor="_Toc343787085" w:history="1">
         <w:r>
           <w:rPr>
             <w:rStyle w:val="Hyperlink"/>
@@ -472,7 +472,7 @@
             <w:noProof/>
             <w:webHidden/>
           </w:rPr>
-          <w:instrText xml:space="preserve"> PAGEREF _Toc322955303 \h </w:instrText>
+          <w:instrText xml:space="preserve"> PAGEREF _Toc343787085 \h </w:instrText>
         </w:r>
         <w:r>
           <w:rPr>
@@ -492,7 +492,7 @@
             <w:noProof/>
             <w:webHidden/>
           </w:rPr>
-          <w:t>4</w:t>
+          <w:t>5</w:t>
         </w:r>
         <w:r>
           <w:rPr>
@@ -513,7 +513,7 @@
           <w:lang w:eastAsia="de-CH"/>
         </w:rPr>
       </w:pPr>
-      <w:hyperlink w:anchor="_Toc322955304" w:history="1">
+      <w:hyperlink w:anchor="_Toc343787086" w:history="1">
         <w:r>
           <w:rPr>
             <w:rStyle w:val="Hyperlink"/>
@@ -556,7 +556,7 @@
             <w:noProof/>
             <w:webHidden/>
           </w:rPr>
-          <w:instrText xml:space="preserve"> PAGEREF _Toc322955304 \h </w:instrText>
+          <w:instrText xml:space="preserve"> PAGEREF _Toc343787086 \h </w:instrText>
         </w:r>
         <w:r>
           <w:rPr>
@@ -576,7 +576,7 @@
             <w:noProof/>
             <w:webHidden/>
           </w:rPr>
-          <w:t>4</w:t>
+          <w:t>6</w:t>
         </w:r>
         <w:r>
           <w:rPr>
@@ -597,7 +597,7 @@
           <w:lang w:eastAsia="de-CH"/>
         </w:rPr>
       </w:pPr>
-      <w:hyperlink w:anchor="_Toc322955305" w:history="1">
+      <w:hyperlink w:anchor="_Toc343787087" w:history="1">
         <w:r>
           <w:rPr>
             <w:rStyle w:val="Hyperlink"/>
@@ -640,7 +640,7 @@
             <w:noProof/>
             <w:webHidden/>
           </w:rPr>
-          <w:instrText xml:space="preserve"> PAGEREF _Toc322955305 \h </w:instrText>
+          <w:instrText xml:space="preserve"> PAGEREF _Toc343787087 \h </w:instrText>
         </w:r>
         <w:r>
           <w:rPr>
@@ -660,7 +660,7 @@
             <w:noProof/>
             <w:webHidden/>
           </w:rPr>
-          <w:t>4</w:t>
+          <w:t>7</w:t>
         </w:r>
         <w:r>
           <w:rPr>
@@ -681,7 +681,7 @@
           <w:lang w:eastAsia="de-CH"/>
         </w:rPr>
       </w:pPr>
-      <w:hyperlink w:anchor="_Toc322955306" w:history="1">
+      <w:hyperlink w:anchor="_Toc343787088" w:history="1">
         <w:r>
           <w:rPr>
             <w:rStyle w:val="Hyperlink"/>
@@ -724,7 +724,7 @@
             <w:noProof/>
             <w:webHidden/>
           </w:rPr>
-          <w:instrText xml:space="preserve"> PAGEREF _Toc322955306 \h </w:instrText>
+          <w:instrText xml:space="preserve"> PAGEREF _Toc343787088 \h </w:instrText>
         </w:r>
         <w:r>
           <w:rPr>
@@ -744,7 +744,7 @@
             <w:noProof/>
             <w:webHidden/>
           </w:rPr>
-          <w:t>4</w:t>
+          <w:t>8</w:t>
         </w:r>
         <w:r>
           <w:rPr>
@@ -765,7 +765,7 @@
           <w:lang w:eastAsia="de-CH"/>
         </w:rPr>
       </w:pPr>
-      <w:hyperlink w:anchor="_Toc322955307" w:history="1">
+      <w:hyperlink w:anchor="_Toc343787089" w:history="1">
         <w:r>
           <w:rPr>
             <w:rStyle w:val="Hyperlink"/>
@@ -808,7 +808,7 @@
             <w:noProof/>
             <w:webHidden/>
           </w:rPr>
-          <w:instrText xml:space="preserve"> PAGEREF _Toc322955307 \h </w:instrText>
+          <w:instrText xml:space="preserve"> PAGEREF _Toc343787089 \h </w:instrText>
         </w:r>
         <w:r>
           <w:rPr>
@@ -828,7 +828,7 @@
             <w:noProof/>
             <w:webHidden/>
           </w:rPr>
-          <w:t>4</w:t>
+          <w:t>9</w:t>
         </w:r>
         <w:r>
           <w:rPr>
@@ -849,7 +849,7 @@
           <w:lang w:eastAsia="de-CH"/>
         </w:rPr>
       </w:pPr>
-      <w:hyperlink w:anchor="_Toc322955308" w:history="1">
+      <w:hyperlink w:anchor="_Toc343787090" w:history="1">
         <w:r>
           <w:rPr>
             <w:rStyle w:val="Hyperlink"/>
@@ -892,7 +892,7 @@
             <w:noProof/>
             <w:webHidden/>
           </w:rPr>
-          <w:instrText xml:space="preserve"> PAGEREF _Toc322955308 \h </w:instrText>
+          <w:instrText xml:space="preserve"> PAGEREF _Toc343787090 \h </w:instrText>
         </w:r>
         <w:r>
           <w:rPr>
@@ -912,7 +912,7 @@
             <w:noProof/>
             <w:webHidden/>
           </w:rPr>
-          <w:t>4</w:t>
+          <w:t>10</w:t>
         </w:r>
         <w:r>
           <w:rPr>
@@ -933,7 +933,7 @@
           <w:lang w:eastAsia="de-CH"/>
         </w:rPr>
       </w:pPr>
-      <w:hyperlink w:anchor="_Toc322955309" w:history="1">
+      <w:hyperlink w:anchor="_Toc343787091" w:history="1">
         <w:r>
           <w:rPr>
             <w:rStyle w:val="Hyperlink"/>
@@ -976,7 +976,7 @@
             <w:noProof/>
             <w:webHidden/>
           </w:rPr>
-          <w:instrText xml:space="preserve"> PAGEREF _Toc322955309 \h </w:instrText>
+          <w:instrText xml:space="preserve"> PAGEREF _Toc343787091 \h </w:instrText>
         </w:r>
         <w:r>
           <w:rPr>
@@ -996,7 +996,7 @@
             <w:noProof/>
             <w:webHidden/>
           </w:rPr>
-          <w:t>4</w:t>
+          <w:t>11</w:t>
         </w:r>
         <w:r>
           <w:rPr>
@@ -1017,13 +1017,97 @@
           <w:lang w:eastAsia="de-CH"/>
         </w:rPr>
       </w:pPr>
-      <w:hyperlink w:anchor="_Toc322955315" w:history="1">
+      <w:hyperlink w:anchor="_Toc343787097" w:history="1">
         <w:r>
           <w:rPr>
             <w:rStyle w:val="Hyperlink"/>
             <w:noProof/>
           </w:rPr>
           <w:t>11</w:t>
+        </w:r>
+        <w:r>
+          <w:rPr>
+            <w:rFonts w:asciiTheme="minorHAnsi" w:eastAsiaTheme="minorEastAsia" w:hAnsiTheme="minorHAnsi" w:cstheme="minorBidi"/>
+            <w:noProof/>
+            <w:szCs w:val="22"/>
+            <w:lang w:eastAsia="de-CH"/>
+          </w:rPr>
+          <w:tab/>
+        </w:r>
+        <w:r>
+          <w:rPr>
+            <w:rStyle w:val="Hyperlink"/>
+            <w:noProof/>
+          </w:rPr>
+          <w:t>Einfaches GUI zu csv2siard</w:t>
+        </w:r>
+        <w:r>
+          <w:rPr>
+            <w:noProof/>
+            <w:webHidden/>
+          </w:rPr>
+          <w:tab/>
+        </w:r>
+        <w:r>
+          <w:rPr>
+            <w:noProof/>
+            <w:webHidden/>
+          </w:rPr>
+          <w:fldChar w:fldCharType="begin"/>
+        </w:r>
+        <w:r>
+          <w:rPr>
+            <w:noProof/>
+            <w:webHidden/>
+          </w:rPr>
+          <w:instrText xml:space="preserve"> PAGEREF _Toc343787097 \h </w:instrText>
+        </w:r>
+        <w:r>
+          <w:rPr>
+            <w:noProof/>
+            <w:webHidden/>
+          </w:rPr>
+        </w:r>
+        <w:r>
+          <w:rPr>
+            <w:noProof/>
+            <w:webHidden/>
+          </w:rPr>
+          <w:fldChar w:fldCharType="separate"/>
+        </w:r>
+        <w:r>
+          <w:rPr>
+            <w:noProof/>
+            <w:webHidden/>
+          </w:rPr>
+          <w:t>17</w:t>
+        </w:r>
+        <w:r>
+          <w:rPr>
+            <w:noProof/>
+            <w:webHidden/>
+          </w:rPr>
+          <w:fldChar w:fldCharType="end"/>
+        </w:r>
+      </w:hyperlink>
+    </w:p>
+    <w:p>
+      <w:pPr>
+        <w:pStyle w:val="Verzeichnis1"/>
+        <w:rPr>
+          <w:rFonts w:asciiTheme="minorHAnsi" w:eastAsiaTheme="minorEastAsia" w:hAnsiTheme="minorHAnsi" w:cstheme="minorBidi"/>
+          <w:noProof/>
+          <w:szCs w:val="22"/>
+          <w:lang w:eastAsia="de-CH"/>
+        </w:rPr>
+      </w:pPr>
+      <w:hyperlink w:anchor="_Toc343787098" w:history="1">
+        <w:r>
+          <w:rPr>
+            <w:rStyle w:val="Hyperlink"/>
+            <w:noProof/>
+          </w:rPr>
+          <w:t>12</w:t>
         </w:r>
         <w:r>
           <w:rPr>
@@ -1060,7 +1144,7 @@
             <w:noProof/>
             <w:webHidden/>
           </w:rPr>
-          <w:instrText xml:space="preserve"> PAGEREF _Toc322955315 \h </w:instrText>
+          <w:instrText xml:space="preserve"> PAGEREF _Toc343787098 \h </w:instrText>
         </w:r>
         <w:r>
           <w:rPr>
@@ -1080,7 +1164,7 @@
             <w:noProof/>
             <w:webHidden/>
           </w:rPr>
-          <w:t>4</w:t>
+          <w:t>18</w:t>
         </w:r>
         <w:r>
           <w:rPr>
@@ -1110,7 +1194,7 @@
       <w:r>
         <w:br w:type="page"/>
       </w:r>
-      <w:bookmarkStart w:id="0" w:name="_Toc322955300"/>
+      <w:bookmarkStart w:id="0" w:name="_Toc343787082"/>
       <w:r>
         <w:lastRenderedPageBreak/>
         <w:t>Programmbeschreibung</w:t>
@@ -1619,7 +1703,7 @@
       <w:pPr>
         <w:pStyle w:val="berschrift1"/>
       </w:pPr>
-      <w:bookmarkStart w:id="1" w:name="_Toc322955301"/>
+      <w:bookmarkStart w:id="1" w:name="_Toc343787083"/>
       <w:r>
         <w:lastRenderedPageBreak/>
         <w:t>cvs2siard installi</w:t>
@@ -2033,7 +2117,7 @@
       <w:pPr>
         <w:pStyle w:val="berschrift1"/>
       </w:pPr>
-      <w:bookmarkStart w:id="2" w:name="_Toc322955302"/>
+      <w:bookmarkStart w:id="2" w:name="_Toc343787084"/>
       <w:r>
         <w:t>csv2siard konfigurieren</w:t>
       </w:r>
@@ -3620,7 +3704,7 @@
       <w:pPr>
         <w:pStyle w:val="berschrift1"/>
       </w:pPr>
-      <w:bookmarkStart w:id="3" w:name="_Toc322955303"/>
+      <w:bookmarkStart w:id="3" w:name="_Toc343787085"/>
       <w:r>
         <w:t>Beispiel</w:t>
       </w:r>
@@ -3883,7 +3967,7 @@
       <w:pPr>
         <w:pStyle w:val="berschrift1"/>
       </w:pPr>
-      <w:bookmarkStart w:id="5" w:name="_Toc322955304"/>
+      <w:bookmarkStart w:id="5" w:name="_Toc343787086"/>
       <w:r>
         <w:lastRenderedPageBreak/>
         <w:t>Beliebige CSV</w:t>
@@ -4329,7 +4413,7 @@
       <w:pPr>
         <w:pStyle w:val="berschrift1"/>
       </w:pPr>
-      <w:bookmarkStart w:id="6" w:name="_Toc322955305"/>
+      <w:bookmarkStart w:id="6" w:name="_Toc343787087"/>
       <w:r>
         <w:lastRenderedPageBreak/>
         <w:t>Präferenzen</w:t>
@@ -6017,7 +6101,7 @@
       <w:pPr>
         <w:pStyle w:val="berschrift1"/>
       </w:pPr>
-      <w:bookmarkStart w:id="9" w:name="_Toc322955306"/>
+      <w:bookmarkStart w:id="9" w:name="_Toc343787088"/>
       <w:r>
         <w:lastRenderedPageBreak/>
         <w:t>Konsole</w:t>
@@ -6637,7 +6721,7 @@
       <w:pPr>
         <w:pStyle w:val="berschrift1"/>
       </w:pPr>
-      <w:bookmarkStart w:id="10" w:name="_Toc322955307"/>
+      <w:bookmarkStart w:id="10" w:name="_Toc343787089"/>
       <w:r>
         <w:lastRenderedPageBreak/>
         <w:t>Konvertierung von CSV zu Datenbankfeldern</w:t>
@@ -10627,7 +10711,7 @@
       <w:pPr>
         <w:pStyle w:val="berschrift1"/>
       </w:pPr>
-      <w:bookmarkStart w:id="11" w:name="_Toc322955308"/>
+      <w:bookmarkStart w:id="11" w:name="_Toc343787090"/>
       <w:r>
         <w:lastRenderedPageBreak/>
         <w:t>Unterstützte Datumformate</w:t>
@@ -12032,7 +12116,7 @@
       <w:pPr>
         <w:pStyle w:val="berschrift1"/>
       </w:pPr>
-      <w:bookmarkStart w:id="12" w:name="_Toc322955309"/>
+      <w:bookmarkStart w:id="12" w:name="_Toc343787091"/>
       <w:r>
         <w:lastRenderedPageBreak/>
         <w:t xml:space="preserve">CSV via </w:t>
@@ -12741,6 +12825,7 @@
       </w:pPr>
       <w:bookmarkStart w:id="13" w:name="_Toc322531418"/>
       <w:bookmarkStart w:id="14" w:name="_Toc322955310"/>
+      <w:bookmarkStart w:id="15" w:name="_Toc343787092"/>
       <w:r>
         <w:t>SIARD</w:t>
       </w:r>
@@ -12755,6 +12840,7 @@
       </w:r>
       <w:bookmarkEnd w:id="13"/>
       <w:bookmarkEnd w:id="14"/>
+      <w:bookmarkEnd w:id="15"/>
     </w:p>
     <w:p>
       <w:pPr>
@@ -14172,13 +14258,15 @@
       <w:pPr>
         <w:pStyle w:val="berschrift2"/>
       </w:pPr>
-      <w:bookmarkStart w:id="15" w:name="_Toc322531419"/>
-      <w:bookmarkStart w:id="16" w:name="_Toc322955311"/>
+      <w:bookmarkStart w:id="16" w:name="_Toc322531419"/>
+      <w:bookmarkStart w:id="17" w:name="_Toc322955311"/>
+      <w:bookmarkStart w:id="18" w:name="_Toc343787093"/>
       <w:r>
         <w:t>Ausgewählte Spalten übernehmen</w:t>
       </w:r>
-      <w:bookmarkEnd w:id="15"/>
       <w:bookmarkEnd w:id="16"/>
+      <w:bookmarkEnd w:id="17"/>
+      <w:bookmarkEnd w:id="18"/>
     </w:p>
     <w:p>
       <w:pPr>
@@ -14591,9 +14679,10 @@
       <w:pPr>
         <w:pStyle w:val="berschrift2"/>
       </w:pPr>
-      <w:bookmarkStart w:id="17" w:name="_Toc322531420"/>
-      <w:bookmarkStart w:id="18" w:name="_Toc322955312"/>
-      <w:bookmarkStart w:id="19" w:name="_Toc320784493"/>
+      <w:bookmarkStart w:id="19" w:name="_Toc322531420"/>
+      <w:bookmarkStart w:id="20" w:name="_Toc322955312"/>
+      <w:bookmarkStart w:id="21" w:name="_Toc320784493"/>
+      <w:bookmarkStart w:id="22" w:name="_Toc343787094"/>
       <w:r>
         <w:t>Spalten umben</w:t>
       </w:r>
@@ -14603,8 +14692,9 @@
       <w:r>
         <w:t>nen</w:t>
       </w:r>
-      <w:bookmarkEnd w:id="17"/>
-      <w:bookmarkEnd w:id="18"/>
+      <w:bookmarkEnd w:id="19"/>
+      <w:bookmarkEnd w:id="20"/>
+      <w:bookmarkEnd w:id="22"/>
     </w:p>
     <w:p>
       <w:r>
@@ -15070,12 +15160,13 @@
         </w:tabs>
         <w:ind w:left="720" w:hanging="720"/>
       </w:pPr>
-      <w:bookmarkStart w:id="20" w:name="_Toc322531421"/>
-      <w:bookmarkStart w:id="21" w:name="_Toc322955313"/>
+      <w:bookmarkStart w:id="23" w:name="_Toc322531421"/>
+      <w:bookmarkStart w:id="24" w:name="_Toc322955313"/>
+      <w:bookmarkStart w:id="25" w:name="_Toc343787095"/>
       <w:r>
         <w:t>ODBC</w:t>
       </w:r>
-      <w:bookmarkEnd w:id="19"/>
+      <w:bookmarkEnd w:id="21"/>
       <w:r>
         <w:t>-</w:t>
       </w:r>
@@ -15088,8 +15179,9 @@
       <w:r>
         <w:t>Datenquelle</w:t>
       </w:r>
-      <w:bookmarkEnd w:id="20"/>
-      <w:bookmarkEnd w:id="21"/>
+      <w:bookmarkEnd w:id="23"/>
+      <w:bookmarkEnd w:id="24"/>
+      <w:bookmarkEnd w:id="25"/>
     </w:p>
     <w:p>
       <w:r>
@@ -15890,9 +15982,10 @@
       <w:pPr>
         <w:pStyle w:val="berschrift2"/>
       </w:pPr>
-      <w:bookmarkStart w:id="22" w:name="_Toc320784492"/>
-      <w:bookmarkStart w:id="23" w:name="_Toc322531422"/>
-      <w:bookmarkStart w:id="24" w:name="_Toc322955314"/>
+      <w:bookmarkStart w:id="26" w:name="_Toc320784492"/>
+      <w:bookmarkStart w:id="27" w:name="_Toc322531422"/>
+      <w:bookmarkStart w:id="28" w:name="_Toc322955314"/>
+      <w:bookmarkStart w:id="29" w:name="_Toc343787096"/>
       <w:r>
         <w:lastRenderedPageBreak/>
         <w:t>Erweiterte ODBC</w:t>
@@ -15903,9 +15996,10 @@
       <w:r>
         <w:t>Unterstützung</w:t>
       </w:r>
-      <w:bookmarkEnd w:id="22"/>
-      <w:bookmarkEnd w:id="23"/>
-      <w:bookmarkEnd w:id="24"/>
+      <w:bookmarkEnd w:id="26"/>
+      <w:bookmarkEnd w:id="27"/>
+      <w:bookmarkEnd w:id="28"/>
+      <w:bookmarkEnd w:id="29"/>
     </w:p>
     <w:p>
       <w:pPr>
@@ -17471,12 +17565,7 @@
           <w:tab w:val="clear" w:pos="285"/>
         </w:tabs>
         <w:spacing w:after="0"/>
-        <w:rPr>
-          <w:b/>
-          <w:szCs w:val="22"/>
-        </w:rPr>
-      </w:pPr>
-      <w:bookmarkStart w:id="25" w:name="_Toc322955315"/>
+      </w:pPr>
       <w:r>
         <w:br w:type="page"/>
       </w:r>
@@ -17485,11 +17574,334 @@
       <w:pPr>
         <w:pStyle w:val="berschrift1"/>
       </w:pPr>
+      <w:bookmarkStart w:id="30" w:name="_Toc343787097"/>
+      <w:r>
+        <w:lastRenderedPageBreak/>
+        <w:t>Einfaches GUI zu csv2siard</w:t>
+      </w:r>
+      <w:bookmarkEnd w:id="30"/>
+    </w:p>
+    <w:p>
+      <w:r>
+        <w:t xml:space="preserve">Ein einfaches Windows Programm </w:t>
+      </w:r>
+      <w:r>
+        <w:rPr>
+          <w:rFonts w:ascii="Courier New" w:hAnsi="Courier New" w:cs="Courier New"/>
+          <w:b/>
+          <w:szCs w:val="22"/>
+        </w:rPr>
+        <w:t>c2sGUI.exe</w:t>
+      </w:r>
+      <w:r>
+        <w:t xml:space="preserve"> erlaubt es csv2siard nicht nur über die Kommandozeile, sonder auch über eine grafisches Benutzerschnittstelle (GUI) zu bedienen. Das Programm ist weitgehend selbsterklärend, bzw. übernimmt Syntax und L</w:t>
+      </w:r>
+      <w:r>
+        <w:t>o</w:t>
+      </w:r>
+      <w:r>
+        <w:t>gik vollumfänglich von der Kommandozeilen Version</w:t>
+      </w:r>
+      <w:r>
+        <w:t xml:space="preserve"> </w:t>
+      </w:r>
+      <w:r>
+        <w:rPr>
+          <w:rFonts w:ascii="Courier New" w:hAnsi="Courier New" w:cs="Courier New"/>
+          <w:b/>
+          <w:szCs w:val="22"/>
+        </w:rPr>
+        <w:t>csv2siard.exe</w:t>
+      </w:r>
+      <w:r>
+        <w:t>.</w:t>
+      </w:r>
+    </w:p>
+    <w:p>
+      <w:r>
+        <w:rPr>
+          <w:noProof/>
+          <w:lang w:eastAsia="de-CH"/>
+        </w:rPr>
+        <w:drawing>
+          <wp:anchor distT="0" distB="0" distL="114300" distR="114300" simplePos="0" relativeHeight="251656191" behindDoc="1" locked="0" layoutInCell="1" allowOverlap="1">
+            <wp:simplePos x="0" y="0"/>
+            <wp:positionH relativeFrom="column">
+              <wp:posOffset>543428</wp:posOffset>
+            </wp:positionH>
+            <wp:positionV relativeFrom="paragraph">
+              <wp:posOffset>24610</wp:posOffset>
+            </wp:positionV>
+            <wp:extent cx="3017448" cy="2087592"/>
+            <wp:effectExtent l="19050" t="0" r="0" b="0"/>
+            <wp:wrapNone/>
+            <wp:docPr id="7" name="Bild 7"/>
+            <wp:cNvGraphicFramePr>
+              <a:graphicFrameLocks xmlns:a="http://schemas.openxmlformats.org/drawingml/2006/main" noChangeAspect="1"/>
+            </wp:cNvGraphicFramePr>
+            <a:graphic xmlns:a="http://schemas.openxmlformats.org/drawingml/2006/main">
+              <a:graphicData uri="http://schemas.openxmlformats.org/drawingml/2006/picture">
+                <pic:pic xmlns:pic="http://schemas.openxmlformats.org/drawingml/2006/picture">
+                  <pic:nvPicPr>
+                    <pic:cNvPr id="0" name="Picture 7"/>
+                    <pic:cNvPicPr>
+                      <a:picLocks noChangeAspect="1" noChangeArrowheads="1"/>
+                    </pic:cNvPicPr>
+                  </pic:nvPicPr>
+                  <pic:blipFill>
+                    <a:blip r:embed="rId41" cstate="print"/>
+                    <a:srcRect/>
+                    <a:stretch>
+                      <a:fillRect/>
+                    </a:stretch>
+                  </pic:blipFill>
+                  <pic:spPr bwMode="auto">
+                    <a:xfrm>
+                      <a:off x="0" y="0"/>
+                      <a:ext cx="3017448" cy="2087592"/>
+                    </a:xfrm>
+                    <a:prstGeom prst="rect">
+                      <a:avLst/>
+                    </a:prstGeom>
+                    <a:noFill/>
+                    <a:ln w="9525">
+                      <a:noFill/>
+                      <a:miter lim="800000"/>
+                      <a:headEnd/>
+                      <a:tailEnd/>
+                    </a:ln>
+                  </pic:spPr>
+                </pic:pic>
+              </a:graphicData>
+            </a:graphic>
+          </wp:anchor>
+        </w:drawing>
+      </w:r>
+    </w:p>
+    <w:p/>
+    <w:p>
+      <w:r>
+        <w:rPr>
+          <w:noProof/>
+          <w:lang w:eastAsia="de-CH"/>
+        </w:rPr>
+        <w:drawing>
+          <wp:anchor distT="0" distB="0" distL="114300" distR="114300" simplePos="0" relativeHeight="251708416" behindDoc="1" locked="0" layoutInCell="1" allowOverlap="1">
+            <wp:simplePos x="0" y="0"/>
+            <wp:positionH relativeFrom="column">
+              <wp:posOffset>2544756</wp:posOffset>
+            </wp:positionH>
+            <wp:positionV relativeFrom="paragraph">
+              <wp:posOffset>41167</wp:posOffset>
+            </wp:positionV>
+            <wp:extent cx="3017448" cy="2087593"/>
+            <wp:effectExtent l="19050" t="0" r="0" b="0"/>
+            <wp:wrapNone/>
+            <wp:docPr id="3" name="Bild 4"/>
+            <wp:cNvGraphicFramePr>
+              <a:graphicFrameLocks xmlns:a="http://schemas.openxmlformats.org/drawingml/2006/main" noChangeAspect="1"/>
+            </wp:cNvGraphicFramePr>
+            <a:graphic xmlns:a="http://schemas.openxmlformats.org/drawingml/2006/main">
+              <a:graphicData uri="http://schemas.openxmlformats.org/drawingml/2006/picture">
+                <pic:pic xmlns:pic="http://schemas.openxmlformats.org/drawingml/2006/picture">
+                  <pic:nvPicPr>
+                    <pic:cNvPr id="0" name="Picture 4"/>
+                    <pic:cNvPicPr>
+                      <a:picLocks noChangeAspect="1" noChangeArrowheads="1"/>
+                    </pic:cNvPicPr>
+                  </pic:nvPicPr>
+                  <pic:blipFill>
+                    <a:blip r:embed="rId42" cstate="print"/>
+                    <a:srcRect/>
+                    <a:stretch>
+                      <a:fillRect/>
+                    </a:stretch>
+                  </pic:blipFill>
+                  <pic:spPr bwMode="auto">
+                    <a:xfrm>
+                      <a:off x="0" y="0"/>
+                      <a:ext cx="3017448" cy="2087593"/>
+                    </a:xfrm>
+                    <a:prstGeom prst="rect">
+                      <a:avLst/>
+                    </a:prstGeom>
+                    <a:noFill/>
+                    <a:ln w="9525">
+                      <a:noFill/>
+                      <a:miter lim="800000"/>
+                      <a:headEnd/>
+                      <a:tailEnd/>
+                    </a:ln>
+                  </pic:spPr>
+                </pic:pic>
+              </a:graphicData>
+            </a:graphic>
+          </wp:anchor>
+        </w:drawing>
+      </w:r>
+    </w:p>
+    <w:p/>
+    <w:p/>
+    <w:p/>
+    <w:p>
+      <w:pPr>
+        <w:ind w:left="285"/>
+      </w:pPr>
+      <w:r>
+        <w:rPr>
+          <w:noProof/>
+          <w:lang w:eastAsia="de-CH"/>
+        </w:rPr>
+        <w:drawing>
+          <wp:inline distT="0" distB="0" distL="0" distR="0">
+            <wp:extent cx="3026074" cy="2088704"/>
+            <wp:effectExtent l="19050" t="0" r="2876" b="0"/>
+            <wp:docPr id="1" name="Bild 1"/>
+            <wp:cNvGraphicFramePr>
+              <a:graphicFrameLocks xmlns:a="http://schemas.openxmlformats.org/drawingml/2006/main" noChangeAspect="1"/>
+            </wp:cNvGraphicFramePr>
+            <a:graphic xmlns:a="http://schemas.openxmlformats.org/drawingml/2006/main">
+              <a:graphicData uri="http://schemas.openxmlformats.org/drawingml/2006/picture">
+                <pic:pic xmlns:pic="http://schemas.openxmlformats.org/drawingml/2006/picture">
+                  <pic:nvPicPr>
+                    <pic:cNvPr id="0" name="Picture 1"/>
+                    <pic:cNvPicPr>
+                      <a:picLocks noChangeAspect="1" noChangeArrowheads="1"/>
+                    </pic:cNvPicPr>
+                  </pic:nvPicPr>
+                  <pic:blipFill>
+                    <a:blip r:embed="rId43" cstate="print"/>
+                    <a:srcRect/>
+                    <a:stretch>
+                      <a:fillRect/>
+                    </a:stretch>
+                  </pic:blipFill>
+                  <pic:spPr bwMode="auto">
+                    <a:xfrm>
+                      <a:off x="0" y="0"/>
+                      <a:ext cx="3025947" cy="2088616"/>
+                    </a:xfrm>
+                    <a:prstGeom prst="rect">
+                      <a:avLst/>
+                    </a:prstGeom>
+                    <a:noFill/>
+                    <a:ln w="9525">
+                      <a:noFill/>
+                      <a:miter lim="800000"/>
+                      <a:headEnd/>
+                      <a:tailEnd/>
+                    </a:ln>
+                  </pic:spPr>
+                </pic:pic>
+              </a:graphicData>
+            </a:graphic>
+          </wp:inline>
+        </w:drawing>
+      </w:r>
+    </w:p>
+    <w:p>
+      <w:pPr>
+        <w:ind w:left="285"/>
+      </w:pPr>
+    </w:p>
+    <w:p>
+      <w:r>
+        <w:t>Das Einstiegsformular dient der unterstützen Erfassung aller Programmparameter. Eine Präferenzdatei kann ausgewählt, neu angelegt oder editiert werden. Die SIARD Datei</w:t>
+      </w:r>
+      <w:r>
+        <w:t>,</w:t>
+      </w:r>
+      <w:r>
+        <w:t xml:space="preserve"> wie auch ein automatisch erzeugtes Datenmodell </w:t>
+      </w:r>
+      <w:r>
+        <w:rPr>
+          <w:rFonts w:ascii="Courier New" w:hAnsi="Courier New" w:cs="Courier New"/>
+          <w:b/>
+          <w:sz w:val="20"/>
+          <w:szCs w:val="20"/>
+        </w:rPr>
+        <w:t>(:NO_DB_MODELL)</w:t>
+      </w:r>
+      <w:r>
+        <w:t>,</w:t>
+      </w:r>
+      <w:r>
+        <w:t xml:space="preserve"> wird der Einfachheit halber </w:t>
+      </w:r>
+      <w:r>
+        <w:t xml:space="preserve">direkt </w:t>
+      </w:r>
+      <w:r>
+        <w:t>in das CSV Verzeichnis geschrieben. Bestehen kein Schrei</w:t>
+      </w:r>
+      <w:r>
+        <w:t>b</w:t>
+      </w:r>
+      <w:r>
+        <w:t>rechte in diesem Verzeichnis, wird stattdessen der Desktop gewählt.</w:t>
+      </w:r>
+    </w:p>
+    <w:p>
+      <w:r>
+        <w:t xml:space="preserve">Mit dem </w:t>
+      </w:r>
+      <w:r>
+        <w:t>„</w:t>
+      </w:r>
+      <w:r>
+        <w:t>Ausführen</w:t>
+      </w:r>
+      <w:r>
+        <w:t>“</w:t>
+      </w:r>
+      <w:r>
+        <w:t xml:space="preserve"> Knopf wird die Konvertierung gestartet und anschliessend eine LOG Datei mit Notepad angezeigt. Die einmal gewählten Werte werden beim Ausfü</w:t>
+      </w:r>
+      <w:r>
+        <w:t>h</w:t>
+      </w:r>
+      <w:r>
+        <w:t>ren für den nächsten Programmlauf gespeichert.</w:t>
+      </w:r>
+    </w:p>
+    <w:p>
+      <w:r>
+        <w:t>„</w:t>
+      </w:r>
+      <w:r>
+        <w:t>Beenden</w:t>
+      </w:r>
+      <w:r>
+        <w:t>“</w:t>
+      </w:r>
+      <w:r>
+        <w:t xml:space="preserve"> schliesst das Programm.</w:t>
+      </w:r>
+    </w:p>
+    <w:p>
+      <w:pPr>
+        <w:tabs>
+          <w:tab w:val="clear" w:pos="285"/>
+        </w:tabs>
+        <w:spacing w:after="0"/>
+      </w:pPr>
+      <w:r>
+        <w:br w:type="page"/>
+      </w:r>
+    </w:p>
+    <w:p>
+      <w:pPr>
+        <w:pStyle w:val="berschrift1"/>
+      </w:pPr>
+      <w:bookmarkStart w:id="31" w:name="OLE_LINK3"/>
+      <w:bookmarkStart w:id="32" w:name="OLE_LINK4"/>
+      <w:bookmarkStart w:id="33" w:name="_Toc343787098"/>
       <w:r>
         <w:lastRenderedPageBreak/>
         <w:t>Installierte Dateien</w:t>
       </w:r>
-      <w:bookmarkEnd w:id="25"/>
+      <w:bookmarkEnd w:id="33"/>
     </w:p>
     <w:tbl>
       <w:tblPr>
@@ -17514,6 +17926,8 @@
             <w:tcW w:w="567" w:type="dxa"/>
             <w:shd w:val="clear" w:color="auto" w:fill="F2F2F2"/>
           </w:tcPr>
+          <w:bookmarkEnd w:id="31"/>
+          <w:bookmarkEnd w:id="32"/>
           <w:p>
             <w:pPr>
               <w:rPr>
@@ -18257,9 +18671,9 @@
     </w:tbl>
     <w:p/>
     <w:sectPr>
-      <w:footerReference w:type="default" r:id="rId41"/>
-      <w:headerReference w:type="first" r:id="rId42"/>
-      <w:footerReference w:type="first" r:id="rId43"/>
+      <w:footerReference w:type="default" r:id="rId44"/>
+      <w:headerReference w:type="first" r:id="rId45"/>
+      <w:footerReference w:type="first" r:id="rId46"/>
       <w:pgSz w:w="11906" w:h="16838"/>
       <w:pgMar w:top="1418" w:right="1701" w:bottom="1260" w:left="1701" w:header="567" w:footer="307" w:gutter="0"/>
       <w:cols w:space="708"/>
@@ -18312,7 +18726,7 @@
         <w:rPr>
           <w:noProof/>
         </w:rPr>
-        <w:t>01.11.2012</w:t>
+        <w:t>20.12.2012</w:t>
       </w:r>
     </w:fldSimple>
     <w:r>
@@ -18335,7 +18749,7 @@
         <w:rPr>
           <w:noProof/>
         </w:rPr>
-        <w:t>17</w:t>
+        <w:t>18</w:t>
       </w:r>
     </w:fldSimple>
   </w:p>
@@ -18370,7 +18784,7 @@
         <w:rPr>
           <w:noProof/>
         </w:rPr>
-        <w:t>01.11.2012</w:t>
+        <w:t>20.12.2012</w:t>
       </w:r>
     </w:fldSimple>
     <w:r>
@@ -18395,7 +18809,7 @@
         <w:rPr>
           <w:noProof/>
         </w:rPr>
-        <w:t>17</w:t>
+        <w:t>18</w:t>
       </w:r>
     </w:fldSimple>
   </w:p>
@@ -19413,21 +19827,7 @@
           <w:sz w:val="18"/>
           <w:szCs w:val="20"/>
         </w:rPr>
-        <w:t>griffen, solche Treiber existieren für alle gängigen Datenbanken (Oracle, DB2, SQL-Server, Access, Informix, MySQL, um nur einige zu nennen</w:t>
-      </w:r>
-      <w:r>
-        <w:rPr>
-          <w:sz w:val="18"/>
-          <w:szCs w:val="20"/>
-        </w:rPr>
-        <w:t>)</w:t>
-      </w:r>
-      <w:r>
-        <w:rPr>
-          <w:sz w:val="18"/>
-          <w:szCs w:val="20"/>
-        </w:rPr>
-        <w:t>.</w:t>
+        <w:t>griffen, solche Treiber existieren für alle gängigen Datenbanken (Oracle, DB2, SQL-Server, Access, Informix, MySQL, um nur einige zu nennen).</w:t>
       </w:r>
     </w:p>
     <w:p>
@@ -19442,14 +19842,7 @@
           <w:sz w:val="18"/>
           <w:szCs w:val="20"/>
         </w:rPr>
-        <w:t>Die ODBC Schnittstelle ist</w:t>
-      </w:r>
-      <w:r>
-        <w:rPr>
-          <w:sz w:val="18"/>
-          <w:szCs w:val="20"/>
-        </w:rPr>
-        <w:t xml:space="preserve"> als API in unterschiedlichen Programmiersprachen verfügbar und unterstützt SQL basierte Abfragen.</w:t>
+        <w:t>Die ODBC Schnittstelle ist als API in unterschiedlichen Programmiersprachen verfügbar und unterstützt SQL basierte Abfragen.</w:t>
       </w:r>
     </w:p>
   </w:footnote>
@@ -23168,7 +23561,7 @@
 </file>
 
 <file path=customXml/itemProps1.xml><?xml version="1.0" encoding="utf-8"?>
-<ds:datastoreItem xmlns:ds="http://schemas.openxmlformats.org/officeDocument/2006/customXml" ds:itemID="{1628DD6D-6C9F-4570-BA52-2B87D268E51E}">
+<ds:datastoreItem xmlns:ds="http://schemas.openxmlformats.org/officeDocument/2006/customXml" ds:itemID="{7373A777-60C2-4E9C-987C-9FC6B78AA433}">
   <ds:schemaRefs>
     <ds:schemaRef ds:uri="http://schemas.openxmlformats.org/officeDocument/2006/bibliography"/>
   </ds:schemaRefs>

</xml_diff>